<commit_message>
finished write up and plan for univariate to multivariate analysis
</commit_message>
<xml_diff>
--- a/docs/Project Workflow Documention/Analysis Process/1.0-ss-InitialAnalysis.docx
+++ b/docs/Project Workflow Documention/Analysis Process/1.0-ss-InitialAnalysis.docx
@@ -1,19 +1,740 @@
 
 <file path=word/document.xml><?xml version="1.0" encoding="utf-8"?>
-<w:document xmlns:wpc="http://schemas.microsoft.com/office/word/2010/wordprocessingCanvas" xmlns:cx="http://schemas.microsoft.com/office/drawing/2014/chartex" xmlns:cx1="http://schemas.microsoft.com/office/drawing/2015/9/8/chartex" xmlns:cx2="http://schemas.microsoft.com/office/drawing/2015/10/21/chartex" xmlns:cx3="http://schemas.microsoft.com/office/drawing/2016/5/9/chartex" xmlns:cx4="http://schemas.microsoft.com/office/drawing/2016/5/10/chartex" xmlns:cx5="http://schemas.microsoft.com/office/drawing/2016/5/11/chartex" xmlns:cx6="http://schemas.microsoft.com/office/drawing/2016/5/12/chartex" xmlns:cx7="http://schemas.microsoft.com/office/drawing/2016/5/13/chartex" xmlns:cx8="http://schemas.microsoft.com/office/drawing/2016/5/14/chartex" xmlns:mc="http://schemas.openxmlformats.org/markup-compatibility/2006" xmlns:aink="http://schemas.microsoft.com/office/drawing/2016/ink" xmlns:am3d="http://schemas.microsoft.com/office/drawing/2017/model3d" xmlns:o="urn:schemas-microsoft-com:office:office" xmlns:oel="http://schemas.microsoft.com/office/2019/extlst" xmlns:r="http://schemas.openxmlformats.org/officeDocument/2006/relationships" xmlns:m="http://schemas.openxmlformats.org/officeDocument/2006/math" xmlns:v="urn:schemas-microsoft-com:vml" xmlns:wp14="http://schemas.microsoft.com/office/word/2010/wordprocessingDrawing" xmlns:wp="http://schemas.openxmlformats.org/drawingml/2006/wordprocessingDrawing" xmlns:w10="urn:schemas-microsoft-com:office:word" xmlns:w="http://schemas.openxmlformats.org/wordprocessingml/2006/main" xmlns:w14="http://schemas.microsoft.com/office/word/2010/wordml" xmlns:w15="http://schemas.microsoft.com/office/word/2012/wordml" xmlns:w16cex="http://schemas.microsoft.com/office/word/2018/wordml/cex" xmlns:w16cid="http://schemas.microsoft.com/office/word/2016/wordml/cid" xmlns:w16="http://schemas.microsoft.com/office/word/2018/wordml" xmlns:w16du="http://schemas.microsoft.com/office/word/2023/wordml/word16du" xmlns:w16sdtdh="http://schemas.microsoft.com/office/word/2020/wordml/sdtdatahash" xmlns:w16se="http://schemas.microsoft.com/office/word/2015/wordml/symex" xmlns:wpg="http://schemas.microsoft.com/office/word/2010/wordprocessingGroup" xmlns:wpi="http://schemas.microsoft.com/office/word/2010/wordprocessingInk" xmlns:wne="http://schemas.microsoft.com/office/word/2006/wordml" xmlns:wps="http://schemas.microsoft.com/office/word/2010/wordprocessingShape" mc:Ignorable="w14 w15 w16se w16cid w16 w16cex w16sdtdh w16du wp14">
+<w:document xmlns:wpc="http://schemas.microsoft.com/office/word/2010/wordprocessingCanvas" xmlns:cx="http://schemas.microsoft.com/office/drawing/2014/chartex" xmlns:cx1="http://schemas.microsoft.com/office/drawing/2015/9/8/chartex" xmlns:cx2="http://schemas.microsoft.com/office/drawing/2015/10/21/chartex" xmlns:cx3="http://schemas.microsoft.com/office/drawing/2016/5/9/chartex" xmlns:cx4="http://schemas.microsoft.com/office/drawing/2016/5/10/chartex" xmlns:cx5="http://schemas.microsoft.com/office/drawing/2016/5/11/chartex" xmlns:cx6="http://schemas.microsoft.com/office/drawing/2016/5/12/chartex" xmlns:cx7="http://schemas.microsoft.com/office/drawing/2016/5/13/chartex" xmlns:cx8="http://schemas.microsoft.com/office/drawing/2016/5/14/chartex" xmlns:mc="http://schemas.openxmlformats.org/markup-compatibility/2006" xmlns:aink="http://schemas.microsoft.com/office/drawing/2016/ink" xmlns:am3d="http://schemas.microsoft.com/office/drawing/2017/model3d" xmlns:o="urn:schemas-microsoft-com:office:office" xmlns:oel="http://schemas.microsoft.com/office/2019/extlst" xmlns:r="http://schemas.openxmlformats.org/officeDocument/2006/relationships" xmlns:m="http://schemas.openxmlformats.org/officeDocument/2006/math" xmlns:v="urn:schemas-microsoft-com:vml" xmlns:wp14="http://schemas.microsoft.com/office/word/2010/wordprocessingDrawing" xmlns:wp="http://schemas.openxmlformats.org/drawingml/2006/wordprocessingDrawing" xmlns:w10="urn:schemas-microsoft-com:office:word" xmlns:w="http://schemas.openxmlformats.org/wordprocessingml/2006/main" xmlns:w14="http://schemas.microsoft.com/office/word/2010/wordml" xmlns:w15="http://schemas.microsoft.com/office/word/2012/wordml" xmlns:w16cex="http://schemas.microsoft.com/office/word/2018/wordml/cex" xmlns:w16cid="http://schemas.microsoft.com/office/word/2016/wordml/cid" xmlns:w16="http://schemas.microsoft.com/office/word/2018/wordml" xmlns:w16du="http://schemas.microsoft.com/office/word/2023/wordml/word16du" xmlns:w16sdtdh="http://schemas.microsoft.com/office/word/2020/wordml/sdtdatahash" xmlns:w16sdtfl="http://schemas.microsoft.com/office/word/2024/wordml/sdtformatlock" xmlns:w16se="http://schemas.microsoft.com/office/word/2015/wordml/symex" xmlns:wpg="http://schemas.microsoft.com/office/word/2010/wordprocessingGroup" xmlns:wpi="http://schemas.microsoft.com/office/word/2010/wordprocessingInk" xmlns:wne="http://schemas.microsoft.com/office/word/2006/wordml" xmlns:wps="http://schemas.microsoft.com/office/word/2010/wordprocessingShape" mc:Ignorable="w14 w15 w16se w16cid w16 w16cex w16sdtdh w16sdtfl w16du wp14">
   <w:body>
     <w:p>
       <w:pPr>
         <w:pStyle w:val="Heading1"/>
       </w:pPr>
       <w:r>
-        <w:t>Analysis Process:</w:t>
+        <w:t xml:space="preserve">Initial </w:t>
+      </w:r>
+      <w:r>
+        <w:t xml:space="preserve">Analysis </w:t>
+      </w:r>
+      <w:r>
+        <w:t>Results</w:t>
+      </w:r>
+    </w:p>
+    <w:p>
+      <w:pPr>
+        <w:pStyle w:val="Heading2"/>
+      </w:pPr>
+      <w:r>
+        <w:t>Activities:</w:t>
+      </w:r>
+    </w:p>
+    <w:p>
+      <w:pPr>
+        <w:pStyle w:val="ListParagraph"/>
+        <w:numPr>
+          <w:ilvl w:val="0"/>
+          <w:numId w:val="1"/>
+        </w:numPr>
+      </w:pPr>
+      <w:proofErr w:type="gramStart"/>
+      <w:r>
+        <w:t>Average</w:t>
+      </w:r>
+      <w:proofErr w:type="gramEnd"/>
+      <w:r>
+        <w:t xml:space="preserve"> calories burned during activities is 207. Minimum was 43 and max is 1500. Outliers are more towards the higher side. </w:t>
+      </w:r>
+    </w:p>
+    <w:p>
+      <w:pPr>
+        <w:pStyle w:val="ListParagraph"/>
+        <w:numPr>
+          <w:ilvl w:val="0"/>
+          <w:numId w:val="1"/>
+        </w:numPr>
+      </w:pPr>
+      <w:proofErr w:type="spellStart"/>
+      <w:r>
+        <w:t>AverageHeartRate</w:t>
+      </w:r>
+      <w:proofErr w:type="spellEnd"/>
+      <w:r>
+        <w:t xml:space="preserve"> in activities is 110 bpm, min is 82, max was 172.</w:t>
+      </w:r>
+    </w:p>
+    <w:p>
+      <w:pPr>
+        <w:pStyle w:val="ListParagraph"/>
+        <w:numPr>
+          <w:ilvl w:val="0"/>
+          <w:numId w:val="1"/>
+        </w:numPr>
+      </w:pPr>
+      <w:r>
+        <w:t xml:space="preserve">Most calories seemed to be burned in the </w:t>
+      </w:r>
+      <w:proofErr w:type="spellStart"/>
+      <w:r>
+        <w:t>hrz</w:t>
+      </w:r>
+      <w:proofErr w:type="spellEnd"/>
+      <w:r>
+        <w:t xml:space="preserve"> out of range, then </w:t>
+      </w:r>
+      <w:proofErr w:type="spellStart"/>
+      <w:r>
+        <w:t>fatburn</w:t>
+      </w:r>
+      <w:proofErr w:type="spellEnd"/>
+      <w:r>
+        <w:t xml:space="preserve">, then cardio, then peak. </w:t>
+      </w:r>
+    </w:p>
+    <w:p>
+      <w:pPr>
+        <w:pStyle w:val="ListParagraph"/>
+        <w:numPr>
+          <w:ilvl w:val="0"/>
+          <w:numId w:val="1"/>
+        </w:numPr>
+      </w:pPr>
+      <w:r>
+        <w:t xml:space="preserve">Most of the time spent in an activity is spent below the heart rate zone range to be counted as active zone minutes. </w:t>
+      </w:r>
+    </w:p>
+    <w:p>
+      <w:pPr>
+        <w:pStyle w:val="ListParagraph"/>
+        <w:numPr>
+          <w:ilvl w:val="0"/>
+          <w:numId w:val="1"/>
+        </w:numPr>
+      </w:pPr>
+      <w:r>
+        <w:t xml:space="preserve">Indication that is the duration of activities is </w:t>
+      </w:r>
+      <w:proofErr w:type="gramStart"/>
+      <w:r>
+        <w:t>fairly short</w:t>
+      </w:r>
+      <w:proofErr w:type="gramEnd"/>
+      <w:r>
+        <w:t xml:space="preserve">. </w:t>
+      </w:r>
+    </w:p>
+    <w:p>
+      <w:pPr>
+        <w:pStyle w:val="ListParagraph"/>
+        <w:numPr>
+          <w:ilvl w:val="0"/>
+          <w:numId w:val="1"/>
+        </w:numPr>
+      </w:pPr>
+      <w:r>
+        <w:t xml:space="preserve">Activities </w:t>
+      </w:r>
+      <w:proofErr w:type="gramStart"/>
+      <w:r>
+        <w:t>increases</w:t>
+      </w:r>
+      <w:proofErr w:type="gramEnd"/>
+      <w:r>
+        <w:t xml:space="preserve"> towards the end of the day, and on weekends.</w:t>
       </w:r>
     </w:p>
     <w:p/>
     <w:p>
       <w:r>
-        <w:t xml:space="preserve">At this point the data is cleaned, and everything is ready for analysis. It’s time to make a general outline of our analysis process. </w:t>
+        <w:t>Things to explore:</w:t>
+      </w:r>
+    </w:p>
+    <w:p>
+      <w:pPr>
+        <w:pStyle w:val="ListParagraph"/>
+        <w:numPr>
+          <w:ilvl w:val="0"/>
+          <w:numId w:val="2"/>
+        </w:numPr>
+      </w:pPr>
+      <w:proofErr w:type="spellStart"/>
+      <w:r>
+        <w:t>Hrz_outofzone_calories</w:t>
+      </w:r>
+      <w:proofErr w:type="spellEnd"/>
+      <w:r>
+        <w:t xml:space="preserve"> correlation </w:t>
+      </w:r>
+      <w:proofErr w:type="spellStart"/>
+      <w:r>
+        <w:t>wityh</w:t>
+      </w:r>
+      <w:proofErr w:type="spellEnd"/>
+      <w:r>
+        <w:t xml:space="preserve"> steps, duration, and </w:t>
+      </w:r>
+      <w:proofErr w:type="spellStart"/>
+      <w:r>
+        <w:t>activeduration</w:t>
+      </w:r>
+      <w:proofErr w:type="spellEnd"/>
+    </w:p>
+    <w:p>
+      <w:pPr>
+        <w:pStyle w:val="ListParagraph"/>
+        <w:numPr>
+          <w:ilvl w:val="0"/>
+          <w:numId w:val="2"/>
+        </w:numPr>
+      </w:pPr>
+      <w:r>
+        <w:t xml:space="preserve">Heart range zones exponential relationship with </w:t>
+      </w:r>
+      <w:proofErr w:type="spellStart"/>
+      <w:r>
+        <w:t>fatburn</w:t>
+      </w:r>
+      <w:proofErr w:type="spellEnd"/>
+      <w:r>
+        <w:t xml:space="preserve"> calories.</w:t>
+      </w:r>
+    </w:p>
+    <w:p>
+      <w:pPr>
+        <w:pStyle w:val="ListParagraph"/>
+        <w:numPr>
+          <w:ilvl w:val="0"/>
+          <w:numId w:val="2"/>
+        </w:numPr>
+      </w:pPr>
+      <w:r>
+        <w:t>Outlier study</w:t>
+      </w:r>
+      <w:r>
+        <w:t xml:space="preserve"> </w:t>
+      </w:r>
+    </w:p>
+    <w:p>
+      <w:pPr>
+        <w:pStyle w:val="ListParagraph"/>
+        <w:numPr>
+          <w:ilvl w:val="0"/>
+          <w:numId w:val="2"/>
+        </w:numPr>
+      </w:pPr>
+      <w:r>
+        <w:t xml:space="preserve">Why is </w:t>
+      </w:r>
+      <w:proofErr w:type="spellStart"/>
+      <w:r>
+        <w:t>hrz</w:t>
+      </w:r>
+      <w:proofErr w:type="spellEnd"/>
+      <w:r>
+        <w:t xml:space="preserve"> cardio minutes &lt; 20 and calories &lt; </w:t>
+      </w:r>
+      <w:proofErr w:type="gramStart"/>
+      <w:r>
+        <w:t>80, but</w:t>
+      </w:r>
+      <w:proofErr w:type="gramEnd"/>
+      <w:r>
+        <w:t xml:space="preserve"> has the highest correlation with calories out of all the other zones. </w:t>
+      </w:r>
+    </w:p>
+    <w:p>
+      <w:pPr>
+        <w:pStyle w:val="ListParagraph"/>
+        <w:numPr>
+          <w:ilvl w:val="0"/>
+          <w:numId w:val="2"/>
+        </w:numPr>
+      </w:pPr>
+      <w:r>
+        <w:t xml:space="preserve">Analyze the correlation between activities time and time of waking. </w:t>
+      </w:r>
+    </w:p>
+    <w:p>
+      <w:pPr>
+        <w:pStyle w:val="ListParagraph"/>
+        <w:numPr>
+          <w:ilvl w:val="1"/>
+          <w:numId w:val="2"/>
+        </w:numPr>
+      </w:pPr>
+      <w:r>
+        <w:t>Explore late day activities, gym, walking, class, hang out?</w:t>
+      </w:r>
+    </w:p>
+    <w:p>
+      <w:pPr>
+        <w:pStyle w:val="ListParagraph"/>
+        <w:numPr>
+          <w:ilvl w:val="1"/>
+          <w:numId w:val="2"/>
+        </w:numPr>
+      </w:pPr>
+      <w:r>
+        <w:t xml:space="preserve">Keep in mind the increase </w:t>
+      </w:r>
+      <w:proofErr w:type="gramStart"/>
+      <w:r>
+        <w:t>of</w:t>
+      </w:r>
+      <w:proofErr w:type="gramEnd"/>
+      <w:r>
+        <w:t xml:space="preserve"> activities on the weekend.</w:t>
+      </w:r>
+    </w:p>
+    <w:p/>
+    <w:p>
+      <w:pPr>
+        <w:pStyle w:val="Heading2"/>
+      </w:pPr>
+      <w:r>
+        <w:t xml:space="preserve">HRV, BR, </w:t>
+      </w:r>
+      <w:proofErr w:type="spellStart"/>
+      <w:r>
+        <w:t>skinTemp</w:t>
+      </w:r>
+      <w:proofErr w:type="spellEnd"/>
+    </w:p>
+    <w:p>
+      <w:pPr>
+        <w:pStyle w:val="ListParagraph"/>
+        <w:numPr>
+          <w:ilvl w:val="0"/>
+          <w:numId w:val="3"/>
+        </w:numPr>
+      </w:pPr>
+      <w:r>
+        <w:t xml:space="preserve">All ranges are within healthy </w:t>
+      </w:r>
+      <w:proofErr w:type="gramStart"/>
+      <w:r>
+        <w:t>ranges, and</w:t>
+      </w:r>
+      <w:proofErr w:type="gramEnd"/>
+      <w:r>
+        <w:t xml:space="preserve"> are normally distributed. </w:t>
+      </w:r>
+    </w:p>
+    <w:p>
+      <w:pPr>
+        <w:pStyle w:val="ListParagraph"/>
+        <w:numPr>
+          <w:ilvl w:val="0"/>
+          <w:numId w:val="3"/>
+        </w:numPr>
+      </w:pPr>
+      <w:r>
+        <w:t xml:space="preserve">Daily and deep </w:t>
+      </w:r>
+      <w:proofErr w:type="spellStart"/>
+      <w:r>
+        <w:t>rmssd</w:t>
+      </w:r>
+      <w:proofErr w:type="spellEnd"/>
+      <w:r>
+        <w:t xml:space="preserve"> skewed to the right, </w:t>
+      </w:r>
+      <w:proofErr w:type="gramStart"/>
+      <w:r>
+        <w:t>mean</w:t>
+      </w:r>
+      <w:proofErr w:type="gramEnd"/>
+      <w:r>
+        <w:t xml:space="preserve"> is less than the median. </w:t>
+      </w:r>
+    </w:p>
+    <w:p/>
+    <w:p>
+      <w:r>
+        <w:t>Things to explore:</w:t>
+      </w:r>
+    </w:p>
+    <w:p>
+      <w:pPr>
+        <w:pStyle w:val="ListParagraph"/>
+        <w:numPr>
+          <w:ilvl w:val="0"/>
+          <w:numId w:val="4"/>
+        </w:numPr>
+      </w:pPr>
+      <w:r>
+        <w:t xml:space="preserve">Outliers study. </w:t>
+      </w:r>
+    </w:p>
+    <w:p>
+      <w:pPr>
+        <w:pStyle w:val="ListParagraph"/>
+        <w:numPr>
+          <w:ilvl w:val="0"/>
+          <w:numId w:val="4"/>
+        </w:numPr>
+      </w:pPr>
+      <w:r>
+        <w:t xml:space="preserve">General multivariate correlation. </w:t>
+      </w:r>
+    </w:p>
+    <w:p>
+      <w:pPr>
+        <w:pStyle w:val="Heading2"/>
+      </w:pPr>
+    </w:p>
+    <w:p>
+      <w:pPr>
+        <w:pStyle w:val="Heading2"/>
+      </w:pPr>
+      <w:r>
+        <w:t>Sleep:</w:t>
+      </w:r>
+    </w:p>
+    <w:p>
+      <w:pPr>
+        <w:pStyle w:val="ListParagraph"/>
+        <w:numPr>
+          <w:ilvl w:val="0"/>
+          <w:numId w:val="5"/>
+        </w:numPr>
+      </w:pPr>
+      <w:r>
+        <w:t xml:space="preserve">Level counts are normally distributed. Some are spread apart, might indicate some kind of relationship. </w:t>
+      </w:r>
+    </w:p>
+    <w:p>
+      <w:pPr>
+        <w:pStyle w:val="ListParagraph"/>
+        <w:numPr>
+          <w:ilvl w:val="0"/>
+          <w:numId w:val="5"/>
+        </w:numPr>
+      </w:pPr>
+      <w:r>
+        <w:t xml:space="preserve">Asleep, wake, and restless counts were not worthy of looking at </w:t>
+      </w:r>
+      <w:proofErr w:type="gramStart"/>
+      <w:r>
+        <w:t>distributions, but</w:t>
+      </w:r>
+      <w:proofErr w:type="gramEnd"/>
+      <w:r>
+        <w:t xml:space="preserve"> could be good indications for outliers. </w:t>
+      </w:r>
+    </w:p>
+    <w:p>
+      <w:pPr>
+        <w:pStyle w:val="ListParagraph"/>
+        <w:numPr>
+          <w:ilvl w:val="0"/>
+          <w:numId w:val="5"/>
+        </w:numPr>
+      </w:pPr>
+      <w:r>
+        <w:t xml:space="preserve">During the </w:t>
+      </w:r>
+      <w:proofErr w:type="gramStart"/>
+      <w:r>
+        <w:t>200-300 day</w:t>
+      </w:r>
+      <w:proofErr w:type="gramEnd"/>
+      <w:r>
+        <w:t xml:space="preserve"> period we saw the highest amount of light sleep and generally the lines seem to be correlated. </w:t>
+      </w:r>
+    </w:p>
+    <w:p>
+      <w:pPr>
+        <w:pStyle w:val="ListParagraph"/>
+        <w:numPr>
+          <w:ilvl w:val="0"/>
+          <w:numId w:val="5"/>
+        </w:numPr>
+      </w:pPr>
+      <w:r>
+        <w:t>There are more outliers in the revitalization score, no maximum for any of the scores were ever hit.</w:t>
+      </w:r>
+    </w:p>
+    <w:p>
+      <w:pPr>
+        <w:pStyle w:val="ListParagraph"/>
+        <w:numPr>
+          <w:ilvl w:val="0"/>
+          <w:numId w:val="5"/>
+        </w:numPr>
+      </w:pPr>
+      <w:r>
+        <w:t xml:space="preserve">Around the </w:t>
+      </w:r>
+      <w:proofErr w:type="gramStart"/>
+      <w:r>
+        <w:t>270 day</w:t>
+      </w:r>
+      <w:proofErr w:type="gramEnd"/>
+      <w:r>
+        <w:t xml:space="preserve"> mark, rem and deep sleep duration crosses, which in total only occurs only once or twice during the entire data set. </w:t>
+      </w:r>
+    </w:p>
+    <w:p>
+      <w:pPr>
+        <w:pStyle w:val="ListParagraph"/>
+        <w:numPr>
+          <w:ilvl w:val="0"/>
+          <w:numId w:val="5"/>
+        </w:numPr>
+      </w:pPr>
+      <w:r>
+        <w:t xml:space="preserve">There are also spikes towards worsening sleep, partly indicated by the “asleep” lines. </w:t>
+      </w:r>
+    </w:p>
+    <w:p>
+      <w:pPr>
+        <w:pStyle w:val="ListParagraph"/>
+        <w:numPr>
+          <w:ilvl w:val="0"/>
+          <w:numId w:val="5"/>
+        </w:numPr>
+      </w:pPr>
+      <w:r>
+        <w:t>In terms of transitions between</w:t>
+      </w:r>
+      <w:r>
+        <w:t xml:space="preserve"> the different cycles, from deep sleep there is a 78% chance we go to light, and 16% chance waking straight up. Most often light cycle is the </w:t>
+      </w:r>
+      <w:proofErr w:type="gramStart"/>
+      <w:r>
+        <w:t>middle man</w:t>
+      </w:r>
+      <w:proofErr w:type="gramEnd"/>
+      <w:r>
+        <w:t xml:space="preserve"> between cycles. </w:t>
+      </w:r>
+    </w:p>
+    <w:p>
+      <w:r>
+        <w:t>Things to explore:</w:t>
+      </w:r>
+    </w:p>
+    <w:p>
+      <w:pPr>
+        <w:pStyle w:val="ListParagraph"/>
+        <w:numPr>
+          <w:ilvl w:val="0"/>
+          <w:numId w:val="6"/>
+        </w:numPr>
+      </w:pPr>
+      <w:r>
+        <w:t xml:space="preserve">Study relationships mentioned in point 1. </w:t>
+      </w:r>
+    </w:p>
+    <w:p>
+      <w:pPr>
+        <w:pStyle w:val="ListParagraph"/>
+        <w:numPr>
+          <w:ilvl w:val="0"/>
+          <w:numId w:val="6"/>
+        </w:numPr>
+      </w:pPr>
+      <w:r>
+        <w:t xml:space="preserve">Study asleep, wake, and restless counts for potential outlier detection, and check for correlation to other outliers in other areas. </w:t>
+      </w:r>
+    </w:p>
+    <w:p>
+      <w:pPr>
+        <w:pStyle w:val="ListParagraph"/>
+        <w:numPr>
+          <w:ilvl w:val="0"/>
+          <w:numId w:val="6"/>
+        </w:numPr>
+      </w:pPr>
+      <w:r>
+        <w:t xml:space="preserve">Study </w:t>
+      </w:r>
+      <w:proofErr w:type="gramStart"/>
+      <w:r>
+        <w:t>200-300 day</w:t>
+      </w:r>
+      <w:proofErr w:type="gramEnd"/>
+      <w:r>
+        <w:t xml:space="preserve"> period, especially the 270 day mark. </w:t>
+      </w:r>
+    </w:p>
+    <w:p>
+      <w:pPr>
+        <w:pStyle w:val="ListParagraph"/>
+        <w:numPr>
+          <w:ilvl w:val="0"/>
+          <w:numId w:val="6"/>
+        </w:numPr>
+      </w:pPr>
+      <w:r>
+        <w:t xml:space="preserve">Study the higher range of sleep score days, and outliers of revitalization score. </w:t>
+      </w:r>
+    </w:p>
+    <w:p>
+      <w:pPr>
+        <w:pStyle w:val="ListParagraph"/>
+        <w:numPr>
+          <w:ilvl w:val="0"/>
+          <w:numId w:val="6"/>
+        </w:numPr>
+      </w:pPr>
+      <w:r>
+        <w:t xml:space="preserve">Loosely check for changes in transitions when studying other parts of the data. </w:t>
+      </w:r>
+    </w:p>
+    <w:p/>
+    <w:p>
+      <w:pPr>
+        <w:pStyle w:val="Heading2"/>
+      </w:pPr>
+      <w:r>
+        <w:t>Google form:</w:t>
+      </w:r>
+    </w:p>
+    <w:p>
+      <w:pPr>
+        <w:pStyle w:val="ListParagraph"/>
+        <w:numPr>
+          <w:ilvl w:val="0"/>
+          <w:numId w:val="7"/>
+        </w:numPr>
+      </w:pPr>
+      <w:r>
+        <w:t xml:space="preserve">Sleep score recordings during the google form phase shows a somewhat low distribution. </w:t>
+      </w:r>
+    </w:p>
+    <w:p>
+      <w:pPr>
+        <w:pStyle w:val="ListParagraph"/>
+        <w:numPr>
+          <w:ilvl w:val="0"/>
+          <w:numId w:val="7"/>
+        </w:numPr>
+      </w:pPr>
+      <w:r>
+        <w:t xml:space="preserve">During the survey answers, I indicated that most of my days were low in motivation, lazy, tired. Even less were great and about the same felt great. </w:t>
+      </w:r>
+    </w:p>
+    <w:p/>
+    <w:p>
+      <w:r>
+        <w:t>Things to explore:</w:t>
+      </w:r>
+    </w:p>
+    <w:p>
+      <w:pPr>
+        <w:pStyle w:val="ListParagraph"/>
+        <w:numPr>
+          <w:ilvl w:val="0"/>
+          <w:numId w:val="8"/>
+        </w:numPr>
+      </w:pPr>
+      <w:r>
+        <w:lastRenderedPageBreak/>
+        <w:t xml:space="preserve">Focus on mid / bad days to find correlations. Use statistical tests to discern quantifiable differences. </w:t>
+      </w:r>
+    </w:p>
+    <w:p/>
+    <w:p/>
+    <w:p>
+      <w:pPr>
+        <w:pStyle w:val="Heading2"/>
+      </w:pPr>
+      <w:proofErr w:type="spellStart"/>
+      <w:r>
+        <w:t>MyFitnessPlan</w:t>
+      </w:r>
+      <w:proofErr w:type="spellEnd"/>
+      <w:r>
+        <w:t>:</w:t>
+      </w:r>
+    </w:p>
+    <w:p>
+      <w:pPr>
+        <w:pStyle w:val="ListParagraph"/>
+        <w:numPr>
+          <w:ilvl w:val="0"/>
+          <w:numId w:val="9"/>
+        </w:numPr>
+      </w:pPr>
+      <w:r>
+        <w:t>See heatmap</w:t>
+      </w:r>
+    </w:p>
+    <w:p/>
+    <w:p>
+      <w:r>
+        <w:t>Things to explore:</w:t>
+      </w:r>
+    </w:p>
+    <w:p>
+      <w:pPr>
+        <w:pStyle w:val="ListParagraph"/>
+        <w:numPr>
+          <w:ilvl w:val="0"/>
+          <w:numId w:val="10"/>
+        </w:numPr>
+      </w:pPr>
+      <w:r>
+        <w:t xml:space="preserve">Explore basic correlations between calorie meals and other things. </w:t>
+      </w:r>
+    </w:p>
+    <w:p/>
+    <w:p>
+      <w:pPr>
+        <w:pStyle w:val="Heading2"/>
+      </w:pPr>
+      <w:r>
+        <w:t>Stress</w:t>
+      </w:r>
+    </w:p>
+    <w:p>
+      <w:pPr>
+        <w:pStyle w:val="ListParagraph"/>
+        <w:numPr>
+          <w:ilvl w:val="0"/>
+          <w:numId w:val="11"/>
+        </w:numPr>
+      </w:pPr>
+      <w:r>
+        <w:t xml:space="preserve">Responsiveness </w:t>
+      </w:r>
+      <w:proofErr w:type="gramStart"/>
+      <w:r>
+        <w:t>definitely lagging</w:t>
+      </w:r>
+      <w:proofErr w:type="gramEnd"/>
+      <w:r>
+        <w:t xml:space="preserve"> </w:t>
+      </w:r>
+      <w:r>
+        <w:t xml:space="preserve">behind the other scores. </w:t>
+      </w:r>
+    </w:p>
+    <w:p>
+      <w:pPr>
+        <w:pStyle w:val="ListParagraph"/>
+        <w:numPr>
+          <w:ilvl w:val="0"/>
+          <w:numId w:val="11"/>
+        </w:numPr>
+      </w:pPr>
+      <w:r>
+        <w:t xml:space="preserve">All scores are normal. </w:t>
+      </w:r>
+    </w:p>
+    <w:p/>
+    <w:p>
+      <w:r>
+        <w:t>Things to explore:</w:t>
+      </w:r>
+    </w:p>
+    <w:p>
+      <w:pPr>
+        <w:pStyle w:val="ListParagraph"/>
+        <w:numPr>
+          <w:ilvl w:val="0"/>
+          <w:numId w:val="12"/>
+        </w:numPr>
+      </w:pPr>
+      <w:r>
+        <w:t xml:space="preserve">Explore low responsiveness correlations with other data. </w:t>
       </w:r>
     </w:p>
     <w:p/>
@@ -28,8 +749,1117 @@
 </w:document>
 </file>
 
+<file path=word/numbering.xml><?xml version="1.0" encoding="utf-8"?>
+<w:numbering xmlns:wpc="http://schemas.microsoft.com/office/word/2010/wordprocessingCanvas" xmlns:cx="http://schemas.microsoft.com/office/drawing/2014/chartex" xmlns:cx1="http://schemas.microsoft.com/office/drawing/2015/9/8/chartex" xmlns:cx2="http://schemas.microsoft.com/office/drawing/2015/10/21/chartex" xmlns:cx3="http://schemas.microsoft.com/office/drawing/2016/5/9/chartex" xmlns:cx4="http://schemas.microsoft.com/office/drawing/2016/5/10/chartex" xmlns:cx5="http://schemas.microsoft.com/office/drawing/2016/5/11/chartex" xmlns:cx6="http://schemas.microsoft.com/office/drawing/2016/5/12/chartex" xmlns:cx7="http://schemas.microsoft.com/office/drawing/2016/5/13/chartex" xmlns:cx8="http://schemas.microsoft.com/office/drawing/2016/5/14/chartex" xmlns:mc="http://schemas.openxmlformats.org/markup-compatibility/2006" xmlns:aink="http://schemas.microsoft.com/office/drawing/2016/ink" xmlns:am3d="http://schemas.microsoft.com/office/drawing/2017/model3d" xmlns:o="urn:schemas-microsoft-com:office:office" xmlns:oel="http://schemas.microsoft.com/office/2019/extlst" xmlns:r="http://schemas.openxmlformats.org/officeDocument/2006/relationships" xmlns:m="http://schemas.openxmlformats.org/officeDocument/2006/math" xmlns:v="urn:schemas-microsoft-com:vml" xmlns:wp14="http://schemas.microsoft.com/office/word/2010/wordprocessingDrawing" xmlns:wp="http://schemas.openxmlformats.org/drawingml/2006/wordprocessingDrawing" xmlns:w10="urn:schemas-microsoft-com:office:word" xmlns:w="http://schemas.openxmlformats.org/wordprocessingml/2006/main" xmlns:w14="http://schemas.microsoft.com/office/word/2010/wordml" xmlns:w15="http://schemas.microsoft.com/office/word/2012/wordml" xmlns:w16cex="http://schemas.microsoft.com/office/word/2018/wordml/cex" xmlns:w16cid="http://schemas.microsoft.com/office/word/2016/wordml/cid" xmlns:w16="http://schemas.microsoft.com/office/word/2018/wordml" xmlns:w16du="http://schemas.microsoft.com/office/word/2023/wordml/word16du" xmlns:w16sdtdh="http://schemas.microsoft.com/office/word/2020/wordml/sdtdatahash" xmlns:w16sdtfl="http://schemas.microsoft.com/office/word/2024/wordml/sdtformatlock" xmlns:w16se="http://schemas.microsoft.com/office/word/2015/wordml/symex" xmlns:wpg="http://schemas.microsoft.com/office/word/2010/wordprocessingGroup" xmlns:wpi="http://schemas.microsoft.com/office/word/2010/wordprocessingInk" xmlns:wne="http://schemas.microsoft.com/office/word/2006/wordml" xmlns:wps="http://schemas.microsoft.com/office/word/2010/wordprocessingShape" mc:Ignorable="w14 w15 w16se w16cid w16 w16cex w16sdtdh w16sdtfl w16du wp14">
+  <w:abstractNum w:abstractNumId="0" w15:restartNumberingAfterBreak="0">
+    <w:nsid w:val="221712A4"/>
+    <w:multiLevelType w:val="hybridMultilevel"/>
+    <w:tmpl w:val="324CD392"/>
+    <w:lvl w:ilvl="0" w:tplc="0409000F">
+      <w:start w:val="1"/>
+      <w:numFmt w:val="decimal"/>
+      <w:lvlText w:val="%1."/>
+      <w:lvlJc w:val="left"/>
+      <w:pPr>
+        <w:ind w:left="720" w:hanging="360"/>
+      </w:pPr>
+      <w:rPr>
+        <w:rFonts w:hint="default"/>
+      </w:rPr>
+    </w:lvl>
+    <w:lvl w:ilvl="1" w:tplc="04090019" w:tentative="1">
+      <w:start w:val="1"/>
+      <w:numFmt w:val="lowerLetter"/>
+      <w:lvlText w:val="%2."/>
+      <w:lvlJc w:val="left"/>
+      <w:pPr>
+        <w:ind w:left="1440" w:hanging="360"/>
+      </w:pPr>
+    </w:lvl>
+    <w:lvl w:ilvl="2" w:tplc="0409001B" w:tentative="1">
+      <w:start w:val="1"/>
+      <w:numFmt w:val="lowerRoman"/>
+      <w:lvlText w:val="%3."/>
+      <w:lvlJc w:val="right"/>
+      <w:pPr>
+        <w:ind w:left="2160" w:hanging="180"/>
+      </w:pPr>
+    </w:lvl>
+    <w:lvl w:ilvl="3" w:tplc="0409000F" w:tentative="1">
+      <w:start w:val="1"/>
+      <w:numFmt w:val="decimal"/>
+      <w:lvlText w:val="%4."/>
+      <w:lvlJc w:val="left"/>
+      <w:pPr>
+        <w:ind w:left="2880" w:hanging="360"/>
+      </w:pPr>
+    </w:lvl>
+    <w:lvl w:ilvl="4" w:tplc="04090019" w:tentative="1">
+      <w:start w:val="1"/>
+      <w:numFmt w:val="lowerLetter"/>
+      <w:lvlText w:val="%5."/>
+      <w:lvlJc w:val="left"/>
+      <w:pPr>
+        <w:ind w:left="3600" w:hanging="360"/>
+      </w:pPr>
+    </w:lvl>
+    <w:lvl w:ilvl="5" w:tplc="0409001B" w:tentative="1">
+      <w:start w:val="1"/>
+      <w:numFmt w:val="lowerRoman"/>
+      <w:lvlText w:val="%6."/>
+      <w:lvlJc w:val="right"/>
+      <w:pPr>
+        <w:ind w:left="4320" w:hanging="180"/>
+      </w:pPr>
+    </w:lvl>
+    <w:lvl w:ilvl="6" w:tplc="0409000F" w:tentative="1">
+      <w:start w:val="1"/>
+      <w:numFmt w:val="decimal"/>
+      <w:lvlText w:val="%7."/>
+      <w:lvlJc w:val="left"/>
+      <w:pPr>
+        <w:ind w:left="5040" w:hanging="360"/>
+      </w:pPr>
+    </w:lvl>
+    <w:lvl w:ilvl="7" w:tplc="04090019" w:tentative="1">
+      <w:start w:val="1"/>
+      <w:numFmt w:val="lowerLetter"/>
+      <w:lvlText w:val="%8."/>
+      <w:lvlJc w:val="left"/>
+      <w:pPr>
+        <w:ind w:left="5760" w:hanging="360"/>
+      </w:pPr>
+    </w:lvl>
+    <w:lvl w:ilvl="8" w:tplc="0409001B" w:tentative="1">
+      <w:start w:val="1"/>
+      <w:numFmt w:val="lowerRoman"/>
+      <w:lvlText w:val="%9."/>
+      <w:lvlJc w:val="right"/>
+      <w:pPr>
+        <w:ind w:left="6480" w:hanging="180"/>
+      </w:pPr>
+    </w:lvl>
+  </w:abstractNum>
+  <w:abstractNum w:abstractNumId="1" w15:restartNumberingAfterBreak="0">
+    <w:nsid w:val="23F5236B"/>
+    <w:multiLevelType w:val="hybridMultilevel"/>
+    <w:tmpl w:val="5FEC5E94"/>
+    <w:lvl w:ilvl="0" w:tplc="0409000F">
+      <w:start w:val="1"/>
+      <w:numFmt w:val="decimal"/>
+      <w:lvlText w:val="%1."/>
+      <w:lvlJc w:val="left"/>
+      <w:pPr>
+        <w:ind w:left="720" w:hanging="360"/>
+      </w:pPr>
+      <w:rPr>
+        <w:rFonts w:hint="default"/>
+      </w:rPr>
+    </w:lvl>
+    <w:lvl w:ilvl="1" w:tplc="04090019" w:tentative="1">
+      <w:start w:val="1"/>
+      <w:numFmt w:val="lowerLetter"/>
+      <w:lvlText w:val="%2."/>
+      <w:lvlJc w:val="left"/>
+      <w:pPr>
+        <w:ind w:left="1440" w:hanging="360"/>
+      </w:pPr>
+    </w:lvl>
+    <w:lvl w:ilvl="2" w:tplc="0409001B" w:tentative="1">
+      <w:start w:val="1"/>
+      <w:numFmt w:val="lowerRoman"/>
+      <w:lvlText w:val="%3."/>
+      <w:lvlJc w:val="right"/>
+      <w:pPr>
+        <w:ind w:left="2160" w:hanging="180"/>
+      </w:pPr>
+    </w:lvl>
+    <w:lvl w:ilvl="3" w:tplc="0409000F" w:tentative="1">
+      <w:start w:val="1"/>
+      <w:numFmt w:val="decimal"/>
+      <w:lvlText w:val="%4."/>
+      <w:lvlJc w:val="left"/>
+      <w:pPr>
+        <w:ind w:left="2880" w:hanging="360"/>
+      </w:pPr>
+    </w:lvl>
+    <w:lvl w:ilvl="4" w:tplc="04090019" w:tentative="1">
+      <w:start w:val="1"/>
+      <w:numFmt w:val="lowerLetter"/>
+      <w:lvlText w:val="%5."/>
+      <w:lvlJc w:val="left"/>
+      <w:pPr>
+        <w:ind w:left="3600" w:hanging="360"/>
+      </w:pPr>
+    </w:lvl>
+    <w:lvl w:ilvl="5" w:tplc="0409001B" w:tentative="1">
+      <w:start w:val="1"/>
+      <w:numFmt w:val="lowerRoman"/>
+      <w:lvlText w:val="%6."/>
+      <w:lvlJc w:val="right"/>
+      <w:pPr>
+        <w:ind w:left="4320" w:hanging="180"/>
+      </w:pPr>
+    </w:lvl>
+    <w:lvl w:ilvl="6" w:tplc="0409000F" w:tentative="1">
+      <w:start w:val="1"/>
+      <w:numFmt w:val="decimal"/>
+      <w:lvlText w:val="%7."/>
+      <w:lvlJc w:val="left"/>
+      <w:pPr>
+        <w:ind w:left="5040" w:hanging="360"/>
+      </w:pPr>
+    </w:lvl>
+    <w:lvl w:ilvl="7" w:tplc="04090019" w:tentative="1">
+      <w:start w:val="1"/>
+      <w:numFmt w:val="lowerLetter"/>
+      <w:lvlText w:val="%8."/>
+      <w:lvlJc w:val="left"/>
+      <w:pPr>
+        <w:ind w:left="5760" w:hanging="360"/>
+      </w:pPr>
+    </w:lvl>
+    <w:lvl w:ilvl="8" w:tplc="0409001B" w:tentative="1">
+      <w:start w:val="1"/>
+      <w:numFmt w:val="lowerRoman"/>
+      <w:lvlText w:val="%9."/>
+      <w:lvlJc w:val="right"/>
+      <w:pPr>
+        <w:ind w:left="6480" w:hanging="180"/>
+      </w:pPr>
+    </w:lvl>
+  </w:abstractNum>
+  <w:abstractNum w:abstractNumId="2" w15:restartNumberingAfterBreak="0">
+    <w:nsid w:val="26605E0F"/>
+    <w:multiLevelType w:val="hybridMultilevel"/>
+    <w:tmpl w:val="259668D0"/>
+    <w:lvl w:ilvl="0" w:tplc="0409000F">
+      <w:start w:val="1"/>
+      <w:numFmt w:val="decimal"/>
+      <w:lvlText w:val="%1."/>
+      <w:lvlJc w:val="left"/>
+      <w:pPr>
+        <w:ind w:left="720" w:hanging="360"/>
+      </w:pPr>
+      <w:rPr>
+        <w:rFonts w:hint="default"/>
+      </w:rPr>
+    </w:lvl>
+    <w:lvl w:ilvl="1" w:tplc="04090019" w:tentative="1">
+      <w:start w:val="1"/>
+      <w:numFmt w:val="lowerLetter"/>
+      <w:lvlText w:val="%2."/>
+      <w:lvlJc w:val="left"/>
+      <w:pPr>
+        <w:ind w:left="1440" w:hanging="360"/>
+      </w:pPr>
+    </w:lvl>
+    <w:lvl w:ilvl="2" w:tplc="0409001B" w:tentative="1">
+      <w:start w:val="1"/>
+      <w:numFmt w:val="lowerRoman"/>
+      <w:lvlText w:val="%3."/>
+      <w:lvlJc w:val="right"/>
+      <w:pPr>
+        <w:ind w:left="2160" w:hanging="180"/>
+      </w:pPr>
+    </w:lvl>
+    <w:lvl w:ilvl="3" w:tplc="0409000F" w:tentative="1">
+      <w:start w:val="1"/>
+      <w:numFmt w:val="decimal"/>
+      <w:lvlText w:val="%4."/>
+      <w:lvlJc w:val="left"/>
+      <w:pPr>
+        <w:ind w:left="2880" w:hanging="360"/>
+      </w:pPr>
+    </w:lvl>
+    <w:lvl w:ilvl="4" w:tplc="04090019" w:tentative="1">
+      <w:start w:val="1"/>
+      <w:numFmt w:val="lowerLetter"/>
+      <w:lvlText w:val="%5."/>
+      <w:lvlJc w:val="left"/>
+      <w:pPr>
+        <w:ind w:left="3600" w:hanging="360"/>
+      </w:pPr>
+    </w:lvl>
+    <w:lvl w:ilvl="5" w:tplc="0409001B" w:tentative="1">
+      <w:start w:val="1"/>
+      <w:numFmt w:val="lowerRoman"/>
+      <w:lvlText w:val="%6."/>
+      <w:lvlJc w:val="right"/>
+      <w:pPr>
+        <w:ind w:left="4320" w:hanging="180"/>
+      </w:pPr>
+    </w:lvl>
+    <w:lvl w:ilvl="6" w:tplc="0409000F" w:tentative="1">
+      <w:start w:val="1"/>
+      <w:numFmt w:val="decimal"/>
+      <w:lvlText w:val="%7."/>
+      <w:lvlJc w:val="left"/>
+      <w:pPr>
+        <w:ind w:left="5040" w:hanging="360"/>
+      </w:pPr>
+    </w:lvl>
+    <w:lvl w:ilvl="7" w:tplc="04090019" w:tentative="1">
+      <w:start w:val="1"/>
+      <w:numFmt w:val="lowerLetter"/>
+      <w:lvlText w:val="%8."/>
+      <w:lvlJc w:val="left"/>
+      <w:pPr>
+        <w:ind w:left="5760" w:hanging="360"/>
+      </w:pPr>
+    </w:lvl>
+    <w:lvl w:ilvl="8" w:tplc="0409001B" w:tentative="1">
+      <w:start w:val="1"/>
+      <w:numFmt w:val="lowerRoman"/>
+      <w:lvlText w:val="%9."/>
+      <w:lvlJc w:val="right"/>
+      <w:pPr>
+        <w:ind w:left="6480" w:hanging="180"/>
+      </w:pPr>
+    </w:lvl>
+  </w:abstractNum>
+  <w:abstractNum w:abstractNumId="3" w15:restartNumberingAfterBreak="0">
+    <w:nsid w:val="2A180279"/>
+    <w:multiLevelType w:val="hybridMultilevel"/>
+    <w:tmpl w:val="D102DBAA"/>
+    <w:lvl w:ilvl="0" w:tplc="0409000F">
+      <w:start w:val="1"/>
+      <w:numFmt w:val="decimal"/>
+      <w:lvlText w:val="%1."/>
+      <w:lvlJc w:val="left"/>
+      <w:pPr>
+        <w:ind w:left="720" w:hanging="360"/>
+      </w:pPr>
+      <w:rPr>
+        <w:rFonts w:hint="default"/>
+      </w:rPr>
+    </w:lvl>
+    <w:lvl w:ilvl="1" w:tplc="04090019" w:tentative="1">
+      <w:start w:val="1"/>
+      <w:numFmt w:val="lowerLetter"/>
+      <w:lvlText w:val="%2."/>
+      <w:lvlJc w:val="left"/>
+      <w:pPr>
+        <w:ind w:left="1440" w:hanging="360"/>
+      </w:pPr>
+    </w:lvl>
+    <w:lvl w:ilvl="2" w:tplc="0409001B" w:tentative="1">
+      <w:start w:val="1"/>
+      <w:numFmt w:val="lowerRoman"/>
+      <w:lvlText w:val="%3."/>
+      <w:lvlJc w:val="right"/>
+      <w:pPr>
+        <w:ind w:left="2160" w:hanging="180"/>
+      </w:pPr>
+    </w:lvl>
+    <w:lvl w:ilvl="3" w:tplc="0409000F" w:tentative="1">
+      <w:start w:val="1"/>
+      <w:numFmt w:val="decimal"/>
+      <w:lvlText w:val="%4."/>
+      <w:lvlJc w:val="left"/>
+      <w:pPr>
+        <w:ind w:left="2880" w:hanging="360"/>
+      </w:pPr>
+    </w:lvl>
+    <w:lvl w:ilvl="4" w:tplc="04090019" w:tentative="1">
+      <w:start w:val="1"/>
+      <w:numFmt w:val="lowerLetter"/>
+      <w:lvlText w:val="%5."/>
+      <w:lvlJc w:val="left"/>
+      <w:pPr>
+        <w:ind w:left="3600" w:hanging="360"/>
+      </w:pPr>
+    </w:lvl>
+    <w:lvl w:ilvl="5" w:tplc="0409001B" w:tentative="1">
+      <w:start w:val="1"/>
+      <w:numFmt w:val="lowerRoman"/>
+      <w:lvlText w:val="%6."/>
+      <w:lvlJc w:val="right"/>
+      <w:pPr>
+        <w:ind w:left="4320" w:hanging="180"/>
+      </w:pPr>
+    </w:lvl>
+    <w:lvl w:ilvl="6" w:tplc="0409000F" w:tentative="1">
+      <w:start w:val="1"/>
+      <w:numFmt w:val="decimal"/>
+      <w:lvlText w:val="%7."/>
+      <w:lvlJc w:val="left"/>
+      <w:pPr>
+        <w:ind w:left="5040" w:hanging="360"/>
+      </w:pPr>
+    </w:lvl>
+    <w:lvl w:ilvl="7" w:tplc="04090019" w:tentative="1">
+      <w:start w:val="1"/>
+      <w:numFmt w:val="lowerLetter"/>
+      <w:lvlText w:val="%8."/>
+      <w:lvlJc w:val="left"/>
+      <w:pPr>
+        <w:ind w:left="5760" w:hanging="360"/>
+      </w:pPr>
+    </w:lvl>
+    <w:lvl w:ilvl="8" w:tplc="0409001B" w:tentative="1">
+      <w:start w:val="1"/>
+      <w:numFmt w:val="lowerRoman"/>
+      <w:lvlText w:val="%9."/>
+      <w:lvlJc w:val="right"/>
+      <w:pPr>
+        <w:ind w:left="6480" w:hanging="180"/>
+      </w:pPr>
+    </w:lvl>
+  </w:abstractNum>
+  <w:abstractNum w:abstractNumId="4" w15:restartNumberingAfterBreak="0">
+    <w:nsid w:val="34E74BEC"/>
+    <w:multiLevelType w:val="hybridMultilevel"/>
+    <w:tmpl w:val="9AB0E818"/>
+    <w:lvl w:ilvl="0" w:tplc="0409000F">
+      <w:start w:val="1"/>
+      <w:numFmt w:val="decimal"/>
+      <w:lvlText w:val="%1."/>
+      <w:lvlJc w:val="left"/>
+      <w:pPr>
+        <w:ind w:left="720" w:hanging="360"/>
+      </w:pPr>
+      <w:rPr>
+        <w:rFonts w:hint="default"/>
+      </w:rPr>
+    </w:lvl>
+    <w:lvl w:ilvl="1" w:tplc="04090019" w:tentative="1">
+      <w:start w:val="1"/>
+      <w:numFmt w:val="lowerLetter"/>
+      <w:lvlText w:val="%2."/>
+      <w:lvlJc w:val="left"/>
+      <w:pPr>
+        <w:ind w:left="1440" w:hanging="360"/>
+      </w:pPr>
+    </w:lvl>
+    <w:lvl w:ilvl="2" w:tplc="0409001B" w:tentative="1">
+      <w:start w:val="1"/>
+      <w:numFmt w:val="lowerRoman"/>
+      <w:lvlText w:val="%3."/>
+      <w:lvlJc w:val="right"/>
+      <w:pPr>
+        <w:ind w:left="2160" w:hanging="180"/>
+      </w:pPr>
+    </w:lvl>
+    <w:lvl w:ilvl="3" w:tplc="0409000F" w:tentative="1">
+      <w:start w:val="1"/>
+      <w:numFmt w:val="decimal"/>
+      <w:lvlText w:val="%4."/>
+      <w:lvlJc w:val="left"/>
+      <w:pPr>
+        <w:ind w:left="2880" w:hanging="360"/>
+      </w:pPr>
+    </w:lvl>
+    <w:lvl w:ilvl="4" w:tplc="04090019" w:tentative="1">
+      <w:start w:val="1"/>
+      <w:numFmt w:val="lowerLetter"/>
+      <w:lvlText w:val="%5."/>
+      <w:lvlJc w:val="left"/>
+      <w:pPr>
+        <w:ind w:left="3600" w:hanging="360"/>
+      </w:pPr>
+    </w:lvl>
+    <w:lvl w:ilvl="5" w:tplc="0409001B" w:tentative="1">
+      <w:start w:val="1"/>
+      <w:numFmt w:val="lowerRoman"/>
+      <w:lvlText w:val="%6."/>
+      <w:lvlJc w:val="right"/>
+      <w:pPr>
+        <w:ind w:left="4320" w:hanging="180"/>
+      </w:pPr>
+    </w:lvl>
+    <w:lvl w:ilvl="6" w:tplc="0409000F" w:tentative="1">
+      <w:start w:val="1"/>
+      <w:numFmt w:val="decimal"/>
+      <w:lvlText w:val="%7."/>
+      <w:lvlJc w:val="left"/>
+      <w:pPr>
+        <w:ind w:left="5040" w:hanging="360"/>
+      </w:pPr>
+    </w:lvl>
+    <w:lvl w:ilvl="7" w:tplc="04090019" w:tentative="1">
+      <w:start w:val="1"/>
+      <w:numFmt w:val="lowerLetter"/>
+      <w:lvlText w:val="%8."/>
+      <w:lvlJc w:val="left"/>
+      <w:pPr>
+        <w:ind w:left="5760" w:hanging="360"/>
+      </w:pPr>
+    </w:lvl>
+    <w:lvl w:ilvl="8" w:tplc="0409001B" w:tentative="1">
+      <w:start w:val="1"/>
+      <w:numFmt w:val="lowerRoman"/>
+      <w:lvlText w:val="%9."/>
+      <w:lvlJc w:val="right"/>
+      <w:pPr>
+        <w:ind w:left="6480" w:hanging="180"/>
+      </w:pPr>
+    </w:lvl>
+  </w:abstractNum>
+  <w:abstractNum w:abstractNumId="5" w15:restartNumberingAfterBreak="0">
+    <w:nsid w:val="3FB960D8"/>
+    <w:multiLevelType w:val="hybridMultilevel"/>
+    <w:tmpl w:val="2C1C8606"/>
+    <w:lvl w:ilvl="0" w:tplc="0409000F">
+      <w:start w:val="1"/>
+      <w:numFmt w:val="decimal"/>
+      <w:lvlText w:val="%1."/>
+      <w:lvlJc w:val="left"/>
+      <w:pPr>
+        <w:ind w:left="720" w:hanging="360"/>
+      </w:pPr>
+      <w:rPr>
+        <w:rFonts w:hint="default"/>
+      </w:rPr>
+    </w:lvl>
+    <w:lvl w:ilvl="1" w:tplc="04090019" w:tentative="1">
+      <w:start w:val="1"/>
+      <w:numFmt w:val="lowerLetter"/>
+      <w:lvlText w:val="%2."/>
+      <w:lvlJc w:val="left"/>
+      <w:pPr>
+        <w:ind w:left="1440" w:hanging="360"/>
+      </w:pPr>
+    </w:lvl>
+    <w:lvl w:ilvl="2" w:tplc="0409001B" w:tentative="1">
+      <w:start w:val="1"/>
+      <w:numFmt w:val="lowerRoman"/>
+      <w:lvlText w:val="%3."/>
+      <w:lvlJc w:val="right"/>
+      <w:pPr>
+        <w:ind w:left="2160" w:hanging="180"/>
+      </w:pPr>
+    </w:lvl>
+    <w:lvl w:ilvl="3" w:tplc="0409000F" w:tentative="1">
+      <w:start w:val="1"/>
+      <w:numFmt w:val="decimal"/>
+      <w:lvlText w:val="%4."/>
+      <w:lvlJc w:val="left"/>
+      <w:pPr>
+        <w:ind w:left="2880" w:hanging="360"/>
+      </w:pPr>
+    </w:lvl>
+    <w:lvl w:ilvl="4" w:tplc="04090019" w:tentative="1">
+      <w:start w:val="1"/>
+      <w:numFmt w:val="lowerLetter"/>
+      <w:lvlText w:val="%5."/>
+      <w:lvlJc w:val="left"/>
+      <w:pPr>
+        <w:ind w:left="3600" w:hanging="360"/>
+      </w:pPr>
+    </w:lvl>
+    <w:lvl w:ilvl="5" w:tplc="0409001B" w:tentative="1">
+      <w:start w:val="1"/>
+      <w:numFmt w:val="lowerRoman"/>
+      <w:lvlText w:val="%6."/>
+      <w:lvlJc w:val="right"/>
+      <w:pPr>
+        <w:ind w:left="4320" w:hanging="180"/>
+      </w:pPr>
+    </w:lvl>
+    <w:lvl w:ilvl="6" w:tplc="0409000F" w:tentative="1">
+      <w:start w:val="1"/>
+      <w:numFmt w:val="decimal"/>
+      <w:lvlText w:val="%7."/>
+      <w:lvlJc w:val="left"/>
+      <w:pPr>
+        <w:ind w:left="5040" w:hanging="360"/>
+      </w:pPr>
+    </w:lvl>
+    <w:lvl w:ilvl="7" w:tplc="04090019" w:tentative="1">
+      <w:start w:val="1"/>
+      <w:numFmt w:val="lowerLetter"/>
+      <w:lvlText w:val="%8."/>
+      <w:lvlJc w:val="left"/>
+      <w:pPr>
+        <w:ind w:left="5760" w:hanging="360"/>
+      </w:pPr>
+    </w:lvl>
+    <w:lvl w:ilvl="8" w:tplc="0409001B" w:tentative="1">
+      <w:start w:val="1"/>
+      <w:numFmt w:val="lowerRoman"/>
+      <w:lvlText w:val="%9."/>
+      <w:lvlJc w:val="right"/>
+      <w:pPr>
+        <w:ind w:left="6480" w:hanging="180"/>
+      </w:pPr>
+    </w:lvl>
+  </w:abstractNum>
+  <w:abstractNum w:abstractNumId="6" w15:restartNumberingAfterBreak="0">
+    <w:nsid w:val="5A3E35D9"/>
+    <w:multiLevelType w:val="hybridMultilevel"/>
+    <w:tmpl w:val="175A1D84"/>
+    <w:lvl w:ilvl="0" w:tplc="0409000F">
+      <w:start w:val="1"/>
+      <w:numFmt w:val="decimal"/>
+      <w:lvlText w:val="%1."/>
+      <w:lvlJc w:val="left"/>
+      <w:pPr>
+        <w:ind w:left="720" w:hanging="360"/>
+      </w:pPr>
+      <w:rPr>
+        <w:rFonts w:hint="default"/>
+      </w:rPr>
+    </w:lvl>
+    <w:lvl w:ilvl="1" w:tplc="04090019" w:tentative="1">
+      <w:start w:val="1"/>
+      <w:numFmt w:val="lowerLetter"/>
+      <w:lvlText w:val="%2."/>
+      <w:lvlJc w:val="left"/>
+      <w:pPr>
+        <w:ind w:left="1440" w:hanging="360"/>
+      </w:pPr>
+    </w:lvl>
+    <w:lvl w:ilvl="2" w:tplc="0409001B" w:tentative="1">
+      <w:start w:val="1"/>
+      <w:numFmt w:val="lowerRoman"/>
+      <w:lvlText w:val="%3."/>
+      <w:lvlJc w:val="right"/>
+      <w:pPr>
+        <w:ind w:left="2160" w:hanging="180"/>
+      </w:pPr>
+    </w:lvl>
+    <w:lvl w:ilvl="3" w:tplc="0409000F" w:tentative="1">
+      <w:start w:val="1"/>
+      <w:numFmt w:val="decimal"/>
+      <w:lvlText w:val="%4."/>
+      <w:lvlJc w:val="left"/>
+      <w:pPr>
+        <w:ind w:left="2880" w:hanging="360"/>
+      </w:pPr>
+    </w:lvl>
+    <w:lvl w:ilvl="4" w:tplc="04090019" w:tentative="1">
+      <w:start w:val="1"/>
+      <w:numFmt w:val="lowerLetter"/>
+      <w:lvlText w:val="%5."/>
+      <w:lvlJc w:val="left"/>
+      <w:pPr>
+        <w:ind w:left="3600" w:hanging="360"/>
+      </w:pPr>
+    </w:lvl>
+    <w:lvl w:ilvl="5" w:tplc="0409001B" w:tentative="1">
+      <w:start w:val="1"/>
+      <w:numFmt w:val="lowerRoman"/>
+      <w:lvlText w:val="%6."/>
+      <w:lvlJc w:val="right"/>
+      <w:pPr>
+        <w:ind w:left="4320" w:hanging="180"/>
+      </w:pPr>
+    </w:lvl>
+    <w:lvl w:ilvl="6" w:tplc="0409000F" w:tentative="1">
+      <w:start w:val="1"/>
+      <w:numFmt w:val="decimal"/>
+      <w:lvlText w:val="%7."/>
+      <w:lvlJc w:val="left"/>
+      <w:pPr>
+        <w:ind w:left="5040" w:hanging="360"/>
+      </w:pPr>
+    </w:lvl>
+    <w:lvl w:ilvl="7" w:tplc="04090019" w:tentative="1">
+      <w:start w:val="1"/>
+      <w:numFmt w:val="lowerLetter"/>
+      <w:lvlText w:val="%8."/>
+      <w:lvlJc w:val="left"/>
+      <w:pPr>
+        <w:ind w:left="5760" w:hanging="360"/>
+      </w:pPr>
+    </w:lvl>
+    <w:lvl w:ilvl="8" w:tplc="0409001B" w:tentative="1">
+      <w:start w:val="1"/>
+      <w:numFmt w:val="lowerRoman"/>
+      <w:lvlText w:val="%9."/>
+      <w:lvlJc w:val="right"/>
+      <w:pPr>
+        <w:ind w:left="6480" w:hanging="180"/>
+      </w:pPr>
+    </w:lvl>
+  </w:abstractNum>
+  <w:abstractNum w:abstractNumId="7" w15:restartNumberingAfterBreak="0">
+    <w:nsid w:val="5AE25D56"/>
+    <w:multiLevelType w:val="hybridMultilevel"/>
+    <w:tmpl w:val="E780CCA4"/>
+    <w:lvl w:ilvl="0" w:tplc="0409000F">
+      <w:start w:val="1"/>
+      <w:numFmt w:val="decimal"/>
+      <w:lvlText w:val="%1."/>
+      <w:lvlJc w:val="left"/>
+      <w:pPr>
+        <w:ind w:left="720" w:hanging="360"/>
+      </w:pPr>
+      <w:rPr>
+        <w:rFonts w:hint="default"/>
+      </w:rPr>
+    </w:lvl>
+    <w:lvl w:ilvl="1" w:tplc="04090019" w:tentative="1">
+      <w:start w:val="1"/>
+      <w:numFmt w:val="lowerLetter"/>
+      <w:lvlText w:val="%2."/>
+      <w:lvlJc w:val="left"/>
+      <w:pPr>
+        <w:ind w:left="1440" w:hanging="360"/>
+      </w:pPr>
+    </w:lvl>
+    <w:lvl w:ilvl="2" w:tplc="0409001B" w:tentative="1">
+      <w:start w:val="1"/>
+      <w:numFmt w:val="lowerRoman"/>
+      <w:lvlText w:val="%3."/>
+      <w:lvlJc w:val="right"/>
+      <w:pPr>
+        <w:ind w:left="2160" w:hanging="180"/>
+      </w:pPr>
+    </w:lvl>
+    <w:lvl w:ilvl="3" w:tplc="0409000F" w:tentative="1">
+      <w:start w:val="1"/>
+      <w:numFmt w:val="decimal"/>
+      <w:lvlText w:val="%4."/>
+      <w:lvlJc w:val="left"/>
+      <w:pPr>
+        <w:ind w:left="2880" w:hanging="360"/>
+      </w:pPr>
+    </w:lvl>
+    <w:lvl w:ilvl="4" w:tplc="04090019" w:tentative="1">
+      <w:start w:val="1"/>
+      <w:numFmt w:val="lowerLetter"/>
+      <w:lvlText w:val="%5."/>
+      <w:lvlJc w:val="left"/>
+      <w:pPr>
+        <w:ind w:left="3600" w:hanging="360"/>
+      </w:pPr>
+    </w:lvl>
+    <w:lvl w:ilvl="5" w:tplc="0409001B" w:tentative="1">
+      <w:start w:val="1"/>
+      <w:numFmt w:val="lowerRoman"/>
+      <w:lvlText w:val="%6."/>
+      <w:lvlJc w:val="right"/>
+      <w:pPr>
+        <w:ind w:left="4320" w:hanging="180"/>
+      </w:pPr>
+    </w:lvl>
+    <w:lvl w:ilvl="6" w:tplc="0409000F" w:tentative="1">
+      <w:start w:val="1"/>
+      <w:numFmt w:val="decimal"/>
+      <w:lvlText w:val="%7."/>
+      <w:lvlJc w:val="left"/>
+      <w:pPr>
+        <w:ind w:left="5040" w:hanging="360"/>
+      </w:pPr>
+    </w:lvl>
+    <w:lvl w:ilvl="7" w:tplc="04090019" w:tentative="1">
+      <w:start w:val="1"/>
+      <w:numFmt w:val="lowerLetter"/>
+      <w:lvlText w:val="%8."/>
+      <w:lvlJc w:val="left"/>
+      <w:pPr>
+        <w:ind w:left="5760" w:hanging="360"/>
+      </w:pPr>
+    </w:lvl>
+    <w:lvl w:ilvl="8" w:tplc="0409001B" w:tentative="1">
+      <w:start w:val="1"/>
+      <w:numFmt w:val="lowerRoman"/>
+      <w:lvlText w:val="%9."/>
+      <w:lvlJc w:val="right"/>
+      <w:pPr>
+        <w:ind w:left="6480" w:hanging="180"/>
+      </w:pPr>
+    </w:lvl>
+  </w:abstractNum>
+  <w:abstractNum w:abstractNumId="8" w15:restartNumberingAfterBreak="0">
+    <w:nsid w:val="5F087B00"/>
+    <w:multiLevelType w:val="hybridMultilevel"/>
+    <w:tmpl w:val="8F9034E8"/>
+    <w:lvl w:ilvl="0" w:tplc="0409000F">
+      <w:start w:val="1"/>
+      <w:numFmt w:val="decimal"/>
+      <w:lvlText w:val="%1."/>
+      <w:lvlJc w:val="left"/>
+      <w:pPr>
+        <w:ind w:left="720" w:hanging="360"/>
+      </w:pPr>
+      <w:rPr>
+        <w:rFonts w:hint="default"/>
+      </w:rPr>
+    </w:lvl>
+    <w:lvl w:ilvl="1" w:tplc="04090019" w:tentative="1">
+      <w:start w:val="1"/>
+      <w:numFmt w:val="lowerLetter"/>
+      <w:lvlText w:val="%2."/>
+      <w:lvlJc w:val="left"/>
+      <w:pPr>
+        <w:ind w:left="1440" w:hanging="360"/>
+      </w:pPr>
+    </w:lvl>
+    <w:lvl w:ilvl="2" w:tplc="0409001B" w:tentative="1">
+      <w:start w:val="1"/>
+      <w:numFmt w:val="lowerRoman"/>
+      <w:lvlText w:val="%3."/>
+      <w:lvlJc w:val="right"/>
+      <w:pPr>
+        <w:ind w:left="2160" w:hanging="180"/>
+      </w:pPr>
+    </w:lvl>
+    <w:lvl w:ilvl="3" w:tplc="0409000F" w:tentative="1">
+      <w:start w:val="1"/>
+      <w:numFmt w:val="decimal"/>
+      <w:lvlText w:val="%4."/>
+      <w:lvlJc w:val="left"/>
+      <w:pPr>
+        <w:ind w:left="2880" w:hanging="360"/>
+      </w:pPr>
+    </w:lvl>
+    <w:lvl w:ilvl="4" w:tplc="04090019" w:tentative="1">
+      <w:start w:val="1"/>
+      <w:numFmt w:val="lowerLetter"/>
+      <w:lvlText w:val="%5."/>
+      <w:lvlJc w:val="left"/>
+      <w:pPr>
+        <w:ind w:left="3600" w:hanging="360"/>
+      </w:pPr>
+    </w:lvl>
+    <w:lvl w:ilvl="5" w:tplc="0409001B" w:tentative="1">
+      <w:start w:val="1"/>
+      <w:numFmt w:val="lowerRoman"/>
+      <w:lvlText w:val="%6."/>
+      <w:lvlJc w:val="right"/>
+      <w:pPr>
+        <w:ind w:left="4320" w:hanging="180"/>
+      </w:pPr>
+    </w:lvl>
+    <w:lvl w:ilvl="6" w:tplc="0409000F" w:tentative="1">
+      <w:start w:val="1"/>
+      <w:numFmt w:val="decimal"/>
+      <w:lvlText w:val="%7."/>
+      <w:lvlJc w:val="left"/>
+      <w:pPr>
+        <w:ind w:left="5040" w:hanging="360"/>
+      </w:pPr>
+    </w:lvl>
+    <w:lvl w:ilvl="7" w:tplc="04090019" w:tentative="1">
+      <w:start w:val="1"/>
+      <w:numFmt w:val="lowerLetter"/>
+      <w:lvlText w:val="%8."/>
+      <w:lvlJc w:val="left"/>
+      <w:pPr>
+        <w:ind w:left="5760" w:hanging="360"/>
+      </w:pPr>
+    </w:lvl>
+    <w:lvl w:ilvl="8" w:tplc="0409001B" w:tentative="1">
+      <w:start w:val="1"/>
+      <w:numFmt w:val="lowerRoman"/>
+      <w:lvlText w:val="%9."/>
+      <w:lvlJc w:val="right"/>
+      <w:pPr>
+        <w:ind w:left="6480" w:hanging="180"/>
+      </w:pPr>
+    </w:lvl>
+  </w:abstractNum>
+  <w:abstractNum w:abstractNumId="9" w15:restartNumberingAfterBreak="0">
+    <w:nsid w:val="6BA02C9F"/>
+    <w:multiLevelType w:val="hybridMultilevel"/>
+    <w:tmpl w:val="25AC93E6"/>
+    <w:lvl w:ilvl="0" w:tplc="0409000F">
+      <w:start w:val="1"/>
+      <w:numFmt w:val="decimal"/>
+      <w:lvlText w:val="%1."/>
+      <w:lvlJc w:val="left"/>
+      <w:pPr>
+        <w:ind w:left="720" w:hanging="360"/>
+      </w:pPr>
+      <w:rPr>
+        <w:rFonts w:hint="default"/>
+      </w:rPr>
+    </w:lvl>
+    <w:lvl w:ilvl="1" w:tplc="04090019">
+      <w:start w:val="1"/>
+      <w:numFmt w:val="lowerLetter"/>
+      <w:lvlText w:val="%2."/>
+      <w:lvlJc w:val="left"/>
+      <w:pPr>
+        <w:ind w:left="1440" w:hanging="360"/>
+      </w:pPr>
+    </w:lvl>
+    <w:lvl w:ilvl="2" w:tplc="0409001B" w:tentative="1">
+      <w:start w:val="1"/>
+      <w:numFmt w:val="lowerRoman"/>
+      <w:lvlText w:val="%3."/>
+      <w:lvlJc w:val="right"/>
+      <w:pPr>
+        <w:ind w:left="2160" w:hanging="180"/>
+      </w:pPr>
+    </w:lvl>
+    <w:lvl w:ilvl="3" w:tplc="0409000F" w:tentative="1">
+      <w:start w:val="1"/>
+      <w:numFmt w:val="decimal"/>
+      <w:lvlText w:val="%4."/>
+      <w:lvlJc w:val="left"/>
+      <w:pPr>
+        <w:ind w:left="2880" w:hanging="360"/>
+      </w:pPr>
+    </w:lvl>
+    <w:lvl w:ilvl="4" w:tplc="04090019" w:tentative="1">
+      <w:start w:val="1"/>
+      <w:numFmt w:val="lowerLetter"/>
+      <w:lvlText w:val="%5."/>
+      <w:lvlJc w:val="left"/>
+      <w:pPr>
+        <w:ind w:left="3600" w:hanging="360"/>
+      </w:pPr>
+    </w:lvl>
+    <w:lvl w:ilvl="5" w:tplc="0409001B" w:tentative="1">
+      <w:start w:val="1"/>
+      <w:numFmt w:val="lowerRoman"/>
+      <w:lvlText w:val="%6."/>
+      <w:lvlJc w:val="right"/>
+      <w:pPr>
+        <w:ind w:left="4320" w:hanging="180"/>
+      </w:pPr>
+    </w:lvl>
+    <w:lvl w:ilvl="6" w:tplc="0409000F" w:tentative="1">
+      <w:start w:val="1"/>
+      <w:numFmt w:val="decimal"/>
+      <w:lvlText w:val="%7."/>
+      <w:lvlJc w:val="left"/>
+      <w:pPr>
+        <w:ind w:left="5040" w:hanging="360"/>
+      </w:pPr>
+    </w:lvl>
+    <w:lvl w:ilvl="7" w:tplc="04090019" w:tentative="1">
+      <w:start w:val="1"/>
+      <w:numFmt w:val="lowerLetter"/>
+      <w:lvlText w:val="%8."/>
+      <w:lvlJc w:val="left"/>
+      <w:pPr>
+        <w:ind w:left="5760" w:hanging="360"/>
+      </w:pPr>
+    </w:lvl>
+    <w:lvl w:ilvl="8" w:tplc="0409001B" w:tentative="1">
+      <w:start w:val="1"/>
+      <w:numFmt w:val="lowerRoman"/>
+      <w:lvlText w:val="%9."/>
+      <w:lvlJc w:val="right"/>
+      <w:pPr>
+        <w:ind w:left="6480" w:hanging="180"/>
+      </w:pPr>
+    </w:lvl>
+  </w:abstractNum>
+  <w:abstractNum w:abstractNumId="10" w15:restartNumberingAfterBreak="0">
+    <w:nsid w:val="6C885AA7"/>
+    <w:multiLevelType w:val="hybridMultilevel"/>
+    <w:tmpl w:val="B66270DA"/>
+    <w:lvl w:ilvl="0" w:tplc="0409000F">
+      <w:start w:val="1"/>
+      <w:numFmt w:val="decimal"/>
+      <w:lvlText w:val="%1."/>
+      <w:lvlJc w:val="left"/>
+      <w:pPr>
+        <w:ind w:left="720" w:hanging="360"/>
+      </w:pPr>
+      <w:rPr>
+        <w:rFonts w:hint="default"/>
+      </w:rPr>
+    </w:lvl>
+    <w:lvl w:ilvl="1" w:tplc="04090019" w:tentative="1">
+      <w:start w:val="1"/>
+      <w:numFmt w:val="lowerLetter"/>
+      <w:lvlText w:val="%2."/>
+      <w:lvlJc w:val="left"/>
+      <w:pPr>
+        <w:ind w:left="1440" w:hanging="360"/>
+      </w:pPr>
+    </w:lvl>
+    <w:lvl w:ilvl="2" w:tplc="0409001B" w:tentative="1">
+      <w:start w:val="1"/>
+      <w:numFmt w:val="lowerRoman"/>
+      <w:lvlText w:val="%3."/>
+      <w:lvlJc w:val="right"/>
+      <w:pPr>
+        <w:ind w:left="2160" w:hanging="180"/>
+      </w:pPr>
+    </w:lvl>
+    <w:lvl w:ilvl="3" w:tplc="0409000F" w:tentative="1">
+      <w:start w:val="1"/>
+      <w:numFmt w:val="decimal"/>
+      <w:lvlText w:val="%4."/>
+      <w:lvlJc w:val="left"/>
+      <w:pPr>
+        <w:ind w:left="2880" w:hanging="360"/>
+      </w:pPr>
+    </w:lvl>
+    <w:lvl w:ilvl="4" w:tplc="04090019" w:tentative="1">
+      <w:start w:val="1"/>
+      <w:numFmt w:val="lowerLetter"/>
+      <w:lvlText w:val="%5."/>
+      <w:lvlJc w:val="left"/>
+      <w:pPr>
+        <w:ind w:left="3600" w:hanging="360"/>
+      </w:pPr>
+    </w:lvl>
+    <w:lvl w:ilvl="5" w:tplc="0409001B" w:tentative="1">
+      <w:start w:val="1"/>
+      <w:numFmt w:val="lowerRoman"/>
+      <w:lvlText w:val="%6."/>
+      <w:lvlJc w:val="right"/>
+      <w:pPr>
+        <w:ind w:left="4320" w:hanging="180"/>
+      </w:pPr>
+    </w:lvl>
+    <w:lvl w:ilvl="6" w:tplc="0409000F" w:tentative="1">
+      <w:start w:val="1"/>
+      <w:numFmt w:val="decimal"/>
+      <w:lvlText w:val="%7."/>
+      <w:lvlJc w:val="left"/>
+      <w:pPr>
+        <w:ind w:left="5040" w:hanging="360"/>
+      </w:pPr>
+    </w:lvl>
+    <w:lvl w:ilvl="7" w:tplc="04090019" w:tentative="1">
+      <w:start w:val="1"/>
+      <w:numFmt w:val="lowerLetter"/>
+      <w:lvlText w:val="%8."/>
+      <w:lvlJc w:val="left"/>
+      <w:pPr>
+        <w:ind w:left="5760" w:hanging="360"/>
+      </w:pPr>
+    </w:lvl>
+    <w:lvl w:ilvl="8" w:tplc="0409001B" w:tentative="1">
+      <w:start w:val="1"/>
+      <w:numFmt w:val="lowerRoman"/>
+      <w:lvlText w:val="%9."/>
+      <w:lvlJc w:val="right"/>
+      <w:pPr>
+        <w:ind w:left="6480" w:hanging="180"/>
+      </w:pPr>
+    </w:lvl>
+  </w:abstractNum>
+  <w:abstractNum w:abstractNumId="11" w15:restartNumberingAfterBreak="0">
+    <w:nsid w:val="7F5D705E"/>
+    <w:multiLevelType w:val="hybridMultilevel"/>
+    <w:tmpl w:val="BD2E44FA"/>
+    <w:lvl w:ilvl="0" w:tplc="0409000F">
+      <w:start w:val="1"/>
+      <w:numFmt w:val="decimal"/>
+      <w:lvlText w:val="%1."/>
+      <w:lvlJc w:val="left"/>
+      <w:pPr>
+        <w:ind w:left="720" w:hanging="360"/>
+      </w:pPr>
+      <w:rPr>
+        <w:rFonts w:hint="default"/>
+      </w:rPr>
+    </w:lvl>
+    <w:lvl w:ilvl="1" w:tplc="04090019" w:tentative="1">
+      <w:start w:val="1"/>
+      <w:numFmt w:val="lowerLetter"/>
+      <w:lvlText w:val="%2."/>
+      <w:lvlJc w:val="left"/>
+      <w:pPr>
+        <w:ind w:left="1440" w:hanging="360"/>
+      </w:pPr>
+    </w:lvl>
+    <w:lvl w:ilvl="2" w:tplc="0409001B" w:tentative="1">
+      <w:start w:val="1"/>
+      <w:numFmt w:val="lowerRoman"/>
+      <w:lvlText w:val="%3."/>
+      <w:lvlJc w:val="right"/>
+      <w:pPr>
+        <w:ind w:left="2160" w:hanging="180"/>
+      </w:pPr>
+    </w:lvl>
+    <w:lvl w:ilvl="3" w:tplc="0409000F" w:tentative="1">
+      <w:start w:val="1"/>
+      <w:numFmt w:val="decimal"/>
+      <w:lvlText w:val="%4."/>
+      <w:lvlJc w:val="left"/>
+      <w:pPr>
+        <w:ind w:left="2880" w:hanging="360"/>
+      </w:pPr>
+    </w:lvl>
+    <w:lvl w:ilvl="4" w:tplc="04090019" w:tentative="1">
+      <w:start w:val="1"/>
+      <w:numFmt w:val="lowerLetter"/>
+      <w:lvlText w:val="%5."/>
+      <w:lvlJc w:val="left"/>
+      <w:pPr>
+        <w:ind w:left="3600" w:hanging="360"/>
+      </w:pPr>
+    </w:lvl>
+    <w:lvl w:ilvl="5" w:tplc="0409001B" w:tentative="1">
+      <w:start w:val="1"/>
+      <w:numFmt w:val="lowerRoman"/>
+      <w:lvlText w:val="%6."/>
+      <w:lvlJc w:val="right"/>
+      <w:pPr>
+        <w:ind w:left="4320" w:hanging="180"/>
+      </w:pPr>
+    </w:lvl>
+    <w:lvl w:ilvl="6" w:tplc="0409000F" w:tentative="1">
+      <w:start w:val="1"/>
+      <w:numFmt w:val="decimal"/>
+      <w:lvlText w:val="%7."/>
+      <w:lvlJc w:val="left"/>
+      <w:pPr>
+        <w:ind w:left="5040" w:hanging="360"/>
+      </w:pPr>
+    </w:lvl>
+    <w:lvl w:ilvl="7" w:tplc="04090019" w:tentative="1">
+      <w:start w:val="1"/>
+      <w:numFmt w:val="lowerLetter"/>
+      <w:lvlText w:val="%8."/>
+      <w:lvlJc w:val="left"/>
+      <w:pPr>
+        <w:ind w:left="5760" w:hanging="360"/>
+      </w:pPr>
+    </w:lvl>
+    <w:lvl w:ilvl="8" w:tplc="0409001B" w:tentative="1">
+      <w:start w:val="1"/>
+      <w:numFmt w:val="lowerRoman"/>
+      <w:lvlText w:val="%9."/>
+      <w:lvlJc w:val="right"/>
+      <w:pPr>
+        <w:ind w:left="6480" w:hanging="180"/>
+      </w:pPr>
+    </w:lvl>
+  </w:abstractNum>
+  <w:num w:numId="1" w16cid:durableId="2089764033">
+    <w:abstractNumId w:val="3"/>
+  </w:num>
+  <w:num w:numId="2" w16cid:durableId="1904439196">
+    <w:abstractNumId w:val="9"/>
+  </w:num>
+  <w:num w:numId="3" w16cid:durableId="514466229">
+    <w:abstractNumId w:val="8"/>
+  </w:num>
+  <w:num w:numId="4" w16cid:durableId="1850171925">
+    <w:abstractNumId w:val="5"/>
+  </w:num>
+  <w:num w:numId="5" w16cid:durableId="964120045">
+    <w:abstractNumId w:val="1"/>
+  </w:num>
+  <w:num w:numId="6" w16cid:durableId="364018750">
+    <w:abstractNumId w:val="0"/>
+  </w:num>
+  <w:num w:numId="7" w16cid:durableId="1621720031">
+    <w:abstractNumId w:val="10"/>
+  </w:num>
+  <w:num w:numId="8" w16cid:durableId="1799687017">
+    <w:abstractNumId w:val="7"/>
+  </w:num>
+  <w:num w:numId="9" w16cid:durableId="1740637956">
+    <w:abstractNumId w:val="4"/>
+  </w:num>
+  <w:num w:numId="10" w16cid:durableId="318849888">
+    <w:abstractNumId w:val="6"/>
+  </w:num>
+  <w:num w:numId="11" w16cid:durableId="1472597760">
+    <w:abstractNumId w:val="2"/>
+  </w:num>
+  <w:num w:numId="12" w16cid:durableId="6297653">
+    <w:abstractNumId w:val="11"/>
+  </w:num>
+</w:numbering>
+</file>
+
 <file path=word/styles.xml><?xml version="1.0" encoding="utf-8"?>
-<w:styles xmlns:mc="http://schemas.openxmlformats.org/markup-compatibility/2006" xmlns:r="http://schemas.openxmlformats.org/officeDocument/2006/relationships" xmlns:w="http://schemas.openxmlformats.org/wordprocessingml/2006/main" xmlns:w14="http://schemas.microsoft.com/office/word/2010/wordml" xmlns:w15="http://schemas.microsoft.com/office/word/2012/wordml" xmlns:w16cex="http://schemas.microsoft.com/office/word/2018/wordml/cex" xmlns:w16cid="http://schemas.microsoft.com/office/word/2016/wordml/cid" xmlns:w16="http://schemas.microsoft.com/office/word/2018/wordml" xmlns:w16du="http://schemas.microsoft.com/office/word/2023/wordml/word16du" xmlns:w16sdtdh="http://schemas.microsoft.com/office/word/2020/wordml/sdtdatahash" xmlns:w16se="http://schemas.microsoft.com/office/word/2015/wordml/symex" mc:Ignorable="w14 w15 w16se w16cid w16 w16cex w16sdtdh w16du">
+<w:styles xmlns:mc="http://schemas.openxmlformats.org/markup-compatibility/2006" xmlns:r="http://schemas.openxmlformats.org/officeDocument/2006/relationships" xmlns:w="http://schemas.openxmlformats.org/wordprocessingml/2006/main" xmlns:w14="http://schemas.microsoft.com/office/word/2010/wordml" xmlns:w15="http://schemas.microsoft.com/office/word/2012/wordml" xmlns:w16cex="http://schemas.microsoft.com/office/word/2018/wordml/cex" xmlns:w16cid="http://schemas.microsoft.com/office/word/2016/wordml/cid" xmlns:w16="http://schemas.microsoft.com/office/word/2018/wordml" xmlns:w16du="http://schemas.microsoft.com/office/word/2023/wordml/word16du" xmlns:w16sdtdh="http://schemas.microsoft.com/office/word/2020/wordml/sdtdatahash" xmlns:w16sdtfl="http://schemas.microsoft.com/office/word/2024/wordml/sdtformatlock" xmlns:w16se="http://schemas.microsoft.com/office/word/2015/wordml/symex" mc:Ignorable="w14 w15 w16se w16cid w16 w16cex w16sdtdh w16sdtfl w16du">
   <w:docDefaults>
     <w:rPrDefault>
       <w:rPr>
@@ -456,7 +2286,6 @@
     <w:next w:val="Normal"/>
     <w:link w:val="Heading2Char"/>
     <w:uiPriority w:val="9"/>
-    <w:semiHidden/>
     <w:unhideWhenUsed/>
     <w:qFormat/>
     <w:rsid w:val="00C53D89"/>
@@ -673,7 +2502,6 @@
     <w:basedOn w:val="DefaultParagraphFont"/>
     <w:link w:val="Heading2"/>
     <w:uiPriority w:val="9"/>
-    <w:semiHidden/>
     <w:rsid w:val="00C53D89"/>
     <w:rPr>
       <w:rFonts w:asciiTheme="majorHAnsi" w:eastAsiaTheme="majorEastAsia" w:hAnsiTheme="majorHAnsi" w:cstheme="majorBidi"/>
@@ -1241,4 +3069,16 @@
     </a:ext>
   </a:extLst>
 </a:theme>
+</file>
+
+<file path=customXml/item1.xml><?xml version="1.0" encoding="utf-8"?>
+<b:Sources xmlns:b="http://schemas.openxmlformats.org/officeDocument/2006/bibliography" xmlns="http://schemas.openxmlformats.org/officeDocument/2006/bibliography" SelectedStyle="\APASixthEditionOfficeOnline.xsl" StyleName="APA" Version="6"/>
+</file>
+
+<file path=customXml/itemProps1.xml><?xml version="1.0" encoding="utf-8"?>
+<ds:datastoreItem xmlns:ds="http://schemas.openxmlformats.org/officeDocument/2006/customXml" ds:itemID="{0CDB5585-595C-4E75-B885-C3324A479408}">
+  <ds:schemaRefs>
+    <ds:schemaRef ds:uri="http://schemas.openxmlformats.org/officeDocument/2006/bibliography"/>
+  </ds:schemaRefs>
+</ds:datastoreItem>
 </file>
</xml_diff>

<commit_message>
created doc for more specific seconday analysis objectives
</commit_message>
<xml_diff>
--- a/docs/Project Workflow Documention/Analysis Process/1.0-ss-InitialAnalysis.docx
+++ b/docs/Project Workflow Documention/Analysis Process/1.0-ss-InitialAnalysis.docx
@@ -158,15 +158,7 @@
       </w:r>
       <w:proofErr w:type="spellEnd"/>
       <w:r>
-        <w:t xml:space="preserve"> correlation </w:t>
-      </w:r>
-      <w:proofErr w:type="spellStart"/>
-      <w:r>
-        <w:t>wityh</w:t>
-      </w:r>
-      <w:proofErr w:type="spellEnd"/>
-      <w:r>
-        <w:t xml:space="preserve"> steps, duration, and </w:t>
+        <w:t xml:space="preserve"> correlation with steps, duration, and </w:t>
       </w:r>
       <w:proofErr w:type="spellStart"/>
       <w:r>

</xml_diff>